<commit_message>
Added new constraint for dice number
</commit_message>
<xml_diff>
--- a/Progetto concettuale/Vincoli.docx
+++ b/Progetto concettuale/Vincoli.docx
@@ -151,6 +151,24 @@
             </w:r>
             <w:r>
               <w:t>: Le dimensioni delle immagini delle icone devono essere le stesse per tutte.</w:t>
+            </w:r>
+          </w:p>
+        </w:tc>
+      </w:tr>
+      <w:tr>
+        <w:tc>
+          <w:tcPr>
+            <w:tcW w:w="9628" w:type="dxa"/>
+          </w:tcPr>
+          <w:p>
+            <w:r>
+              <w:t>V10: Il numero di dadi iniziale posseduto da ogni squadra</w:t>
+            </w:r>
+            <w:r>
+              <w:t xml:space="preserve"> (attributo Numero della relazione Squadra Possiede Dado)</w:t>
+            </w:r>
+            <w:r>
+              <w:t xml:space="preserve"> deve essere uguale al numero specificato nell’attributo NumDadi dell’entità Sfida.</w:t>
             </w:r>
           </w:p>
         </w:tc>

</xml_diff>